<commit_message>
Misc Edits - CC
</commit_message>
<xml_diff>
--- a/products/manuscript/Supplementary_Data.docx
+++ b/products/manuscript/Supplementary_Data.docx
@@ -38,7 +38,7 @@
         <w:t xml:space="preserve">11/12/2021</w:t>
       </w:r>
     </w:p>
-    <w:bookmarkStart w:id="23" w:name="Xfb505e7a9a311fa34f4f80a6c5f9ec19fcd93eb"/>
+    <w:bookmarkStart w:id="29" w:name="Xfb505e7a9a311fa34f4f80a6c5f9ec19fcd93eb"/>
     <w:p>
       <w:pPr>
         <w:pStyle w:val="Heading4"/>
@@ -50,18 +50,6 @@
     <w:p>
       <w:pPr>
         <w:pStyle w:val="FirstParagraph"/>
-      </w:pPr>
-      <w:r>
-        <w:rPr>
-          <w:iCs/>
-          <w:i/>
-        </w:rPr>
-        <w:t xml:space="preserve">Load needed libraries</w:t>
-      </w:r>
-    </w:p>
-    <w:p>
-      <w:pPr>
-        <w:pStyle w:val="BodyText"/>
       </w:pPr>
       <w:r>
         <w:rPr>
@@ -230,7 +218,349 @@
         </w:drawing>
       </w:r>
     </w:p>
-    <w:bookmarkEnd w:id="23"/>
+    <w:p>
+      <w:pPr>
+        <w:pStyle w:val="BodyText"/>
+      </w:pPr>
+      <w:r>
+        <w:rPr>
+          <w:iCs/>
+          <w:i/>
+        </w:rPr>
+        <w:t xml:space="preserve">Supplementary Figure 4: Cook Distance plot for MIDO Biological Score data. Plots show no score &gt;1, suggesting no outliers in the data.</w:t>
+      </w:r>
+      <w:r>
+        <w:t xml:space="preserve"> </w:t>
+      </w:r>
+      <w:r>
+        <w:drawing>
+          <wp:inline>
+            <wp:extent cx="5334000" cy="3200399"/>
+            <wp:effectExtent b="0" l="0" r="0" t="0"/>
+            <wp:docPr descr="" title="" id="1" name="Picture"/>
+            <a:graphic>
+              <a:graphicData uri="http://schemas.openxmlformats.org/drawingml/2006/picture">
+                <pic:pic>
+                  <pic:nvPicPr>
+                    <pic:cNvPr descr="C:/Data/Github/MADA/CARTERCOLEMAN_MADA_PROJECT/results/MIDO_BS_OUT.png" id="0" name="Picture"/>
+                    <pic:cNvPicPr>
+                      <a:picLocks noChangeArrowheads="1" noChangeAspect="1"/>
+                    </pic:cNvPicPr>
+                  </pic:nvPicPr>
+                  <pic:blipFill>
+                    <a:blip r:embed="rId23"/>
+                    <a:stretch>
+                      <a:fillRect/>
+                    </a:stretch>
+                  </pic:blipFill>
+                  <pic:spPr bwMode="auto">
+                    <a:xfrm>
+                      <a:off x="0" y="0"/>
+                      <a:ext cx="5334000" cy="3200399"/>
+                    </a:xfrm>
+                    <a:prstGeom prst="rect">
+                      <a:avLst/>
+                    </a:prstGeom>
+                    <a:noFill/>
+                    <a:ln w="9525">
+                      <a:noFill/>
+                      <a:headEnd/>
+                      <a:tailEnd/>
+                    </a:ln>
+                  </pic:spPr>
+                </pic:pic>
+              </a:graphicData>
+            </a:graphic>
+          </wp:inline>
+        </w:drawing>
+      </w:r>
+    </w:p>
+    <w:p>
+      <w:pPr>
+        <w:pStyle w:val="BodyText"/>
+      </w:pPr>
+      <w:r>
+        <w:rPr>
+          <w:iCs/>
+          <w:i/>
+        </w:rPr>
+        <w:t xml:space="preserve">Supplementary Figure 5: Cook Distance plot for MIDO E. coli cfu data. Plots show no score &gt;1, suggesting no outliers in the data.</w:t>
+      </w:r>
+      <w:r>
+        <w:t xml:space="preserve"> </w:t>
+      </w:r>
+      <w:r>
+        <w:drawing>
+          <wp:inline>
+            <wp:extent cx="5334000" cy="3200399"/>
+            <wp:effectExtent b="0" l="0" r="0" t="0"/>
+            <wp:docPr descr="" title="" id="1" name="Picture"/>
+            <a:graphic>
+              <a:graphicData uri="http://schemas.openxmlformats.org/drawingml/2006/picture">
+                <pic:pic>
+                  <pic:nvPicPr>
+                    <pic:cNvPr descr="C:/Data/Github/MADA/CARTERCOLEMAN_MADA_PROJECT/results/MIDO_EC_OUT.png" id="0" name="Picture"/>
+                    <pic:cNvPicPr>
+                      <a:picLocks noChangeArrowheads="1" noChangeAspect="1"/>
+                    </pic:cNvPicPr>
+                  </pic:nvPicPr>
+                  <pic:blipFill>
+                    <a:blip r:embed="rId24"/>
+                    <a:stretch>
+                      <a:fillRect/>
+                    </a:stretch>
+                  </pic:blipFill>
+                  <pic:spPr bwMode="auto">
+                    <a:xfrm>
+                      <a:off x="0" y="0"/>
+                      <a:ext cx="5334000" cy="3200399"/>
+                    </a:xfrm>
+                    <a:prstGeom prst="rect">
+                      <a:avLst/>
+                    </a:prstGeom>
+                    <a:noFill/>
+                    <a:ln w="9525">
+                      <a:noFill/>
+                      <a:headEnd/>
+                      <a:tailEnd/>
+                    </a:ln>
+                  </pic:spPr>
+                </pic:pic>
+              </a:graphicData>
+            </a:graphic>
+          </wp:inline>
+        </w:drawing>
+      </w:r>
+    </w:p>
+    <w:p>
+      <w:pPr>
+        <w:pStyle w:val="BodyText"/>
+      </w:pPr>
+      <w:r>
+        <w:rPr>
+          <w:iCs/>
+          <w:i/>
+        </w:rPr>
+        <w:t xml:space="preserve">Supplementary Figure 6: Cook Distance plot for NORO Biological Score data. Only plot showing score &gt;1 is biological score as a function of Nitrate (NO3) concentration. All other plots have a score &lt;1, suggesting no outliers in the data.</w:t>
+      </w:r>
+      <w:r>
+        <w:t xml:space="preserve"> </w:t>
+      </w:r>
+      <w:r>
+        <w:drawing>
+          <wp:inline>
+            <wp:extent cx="5334000" cy="3200399"/>
+            <wp:effectExtent b="0" l="0" r="0" t="0"/>
+            <wp:docPr descr="" title="" id="1" name="Picture"/>
+            <a:graphic>
+              <a:graphicData uri="http://schemas.openxmlformats.org/drawingml/2006/picture">
+                <pic:pic>
+                  <pic:nvPicPr>
+                    <pic:cNvPr descr="C:/Data/Github/MADA/CARTERCOLEMAN_MADA_PROJECT/results/NORO_BS_OUT.png" id="0" name="Picture"/>
+                    <pic:cNvPicPr>
+                      <a:picLocks noChangeArrowheads="1" noChangeAspect="1"/>
+                    </pic:cNvPicPr>
+                  </pic:nvPicPr>
+                  <pic:blipFill>
+                    <a:blip r:embed="rId25"/>
+                    <a:stretch>
+                      <a:fillRect/>
+                    </a:stretch>
+                  </pic:blipFill>
+                  <pic:spPr bwMode="auto">
+                    <a:xfrm>
+                      <a:off x="0" y="0"/>
+                      <a:ext cx="5334000" cy="3200399"/>
+                    </a:xfrm>
+                    <a:prstGeom prst="rect">
+                      <a:avLst/>
+                    </a:prstGeom>
+                    <a:noFill/>
+                    <a:ln w="9525">
+                      <a:noFill/>
+                      <a:headEnd/>
+                      <a:tailEnd/>
+                    </a:ln>
+                  </pic:spPr>
+                </pic:pic>
+              </a:graphicData>
+            </a:graphic>
+          </wp:inline>
+        </w:drawing>
+      </w:r>
+    </w:p>
+    <w:p>
+      <w:pPr>
+        <w:pStyle w:val="BodyText"/>
+      </w:pPr>
+      <w:r>
+        <w:rPr>
+          <w:iCs/>
+          <w:i/>
+        </w:rPr>
+        <w:t xml:space="preserve">Supplementary Figure 7: Cook Distance plot for NORO E. coli cfu data. Only plot showing score &gt;1 is E. coli cfu as a function of Nitrate (NO3) concentration. All other plots have a score &lt;1, suggesting no outliers in the data.</w:t>
+      </w:r>
+      <w:r>
+        <w:t xml:space="preserve"> </w:t>
+      </w:r>
+      <w:r>
+        <w:drawing>
+          <wp:inline>
+            <wp:extent cx="5334000" cy="3200399"/>
+            <wp:effectExtent b="0" l="0" r="0" t="0"/>
+            <wp:docPr descr="" title="" id="1" name="Picture"/>
+            <a:graphic>
+              <a:graphicData uri="http://schemas.openxmlformats.org/drawingml/2006/picture">
+                <pic:pic>
+                  <pic:nvPicPr>
+                    <pic:cNvPr descr="C:/Data/Github/MADA/CARTERCOLEMAN_MADA_PROJECT/results/NORO_EC_OUT.png" id="0" name="Picture"/>
+                    <pic:cNvPicPr>
+                      <a:picLocks noChangeArrowheads="1" noChangeAspect="1"/>
+                    </pic:cNvPicPr>
+                  </pic:nvPicPr>
+                  <pic:blipFill>
+                    <a:blip r:embed="rId26"/>
+                    <a:stretch>
+                      <a:fillRect/>
+                    </a:stretch>
+                  </pic:blipFill>
+                  <pic:spPr bwMode="auto">
+                    <a:xfrm>
+                      <a:off x="0" y="0"/>
+                      <a:ext cx="5334000" cy="3200399"/>
+                    </a:xfrm>
+                    <a:prstGeom prst="rect">
+                      <a:avLst/>
+                    </a:prstGeom>
+                    <a:noFill/>
+                    <a:ln w="9525">
+                      <a:noFill/>
+                      <a:headEnd/>
+                      <a:tailEnd/>
+                    </a:ln>
+                  </pic:spPr>
+                </pic:pic>
+              </a:graphicData>
+            </a:graphic>
+          </wp:inline>
+        </w:drawing>
+      </w:r>
+    </w:p>
+    <w:p>
+      <w:pPr>
+        <w:pStyle w:val="BodyText"/>
+      </w:pPr>
+      <w:r>
+        <w:rPr>
+          <w:iCs/>
+          <w:i/>
+        </w:rPr>
+        <w:t xml:space="preserve">Supplementary Figure 8: Cook Distance plot for BICO Biological Score data. Plots show no score &gt;1, suggesting no outliers in the data.</w:t>
+      </w:r>
+      <w:r>
+        <w:t xml:space="preserve"> </w:t>
+      </w:r>
+      <w:r>
+        <w:drawing>
+          <wp:inline>
+            <wp:extent cx="5334000" cy="3200399"/>
+            <wp:effectExtent b="0" l="0" r="0" t="0"/>
+            <wp:docPr descr="" title="" id="1" name="Picture"/>
+            <a:graphic>
+              <a:graphicData uri="http://schemas.openxmlformats.org/drawingml/2006/picture">
+                <pic:pic>
+                  <pic:nvPicPr>
+                    <pic:cNvPr descr="C:/Data/Github/MADA/CARTERCOLEMAN_MADA_PROJECT/results/BICO_BS_OUT.png" id="0" name="Picture"/>
+                    <pic:cNvPicPr>
+                      <a:picLocks noChangeArrowheads="1" noChangeAspect="1"/>
+                    </pic:cNvPicPr>
+                  </pic:nvPicPr>
+                  <pic:blipFill>
+                    <a:blip r:embed="rId27"/>
+                    <a:stretch>
+                      <a:fillRect/>
+                    </a:stretch>
+                  </pic:blipFill>
+                  <pic:spPr bwMode="auto">
+                    <a:xfrm>
+                      <a:off x="0" y="0"/>
+                      <a:ext cx="5334000" cy="3200399"/>
+                    </a:xfrm>
+                    <a:prstGeom prst="rect">
+                      <a:avLst/>
+                    </a:prstGeom>
+                    <a:noFill/>
+                    <a:ln w="9525">
+                      <a:noFill/>
+                      <a:headEnd/>
+                      <a:tailEnd/>
+                    </a:ln>
+                  </pic:spPr>
+                </pic:pic>
+              </a:graphicData>
+            </a:graphic>
+          </wp:inline>
+        </w:drawing>
+      </w:r>
+    </w:p>
+    <w:p>
+      <w:pPr>
+        <w:pStyle w:val="BodyText"/>
+      </w:pPr>
+      <w:r>
+        <w:rPr>
+          <w:iCs/>
+          <w:i/>
+        </w:rPr>
+        <w:t xml:space="preserve">Supplementary Figure 9: Cook Distance plot for BICO E. coli cfu data. Only plot showing score &gt;1 is E. coli cfu as a function of Turbidity. All other plots have a score &lt;1, suggesting no outliers in the data.</w:t>
+      </w:r>
+      <w:r>
+        <w:t xml:space="preserve"> </w:t>
+      </w:r>
+      <w:r>
+        <w:drawing>
+          <wp:inline>
+            <wp:extent cx="5334000" cy="3200399"/>
+            <wp:effectExtent b="0" l="0" r="0" t="0"/>
+            <wp:docPr descr="" title="" id="1" name="Picture"/>
+            <a:graphic>
+              <a:graphicData uri="http://schemas.openxmlformats.org/drawingml/2006/picture">
+                <pic:pic>
+                  <pic:nvPicPr>
+                    <pic:cNvPr descr="C:/Data/Github/MADA/CARTERCOLEMAN_MADA_PROJECT/results/BICO_EC_OUT.png" id="0" name="Picture"/>
+                    <pic:cNvPicPr>
+                      <a:picLocks noChangeArrowheads="1" noChangeAspect="1"/>
+                    </pic:cNvPicPr>
+                  </pic:nvPicPr>
+                  <pic:blipFill>
+                    <a:blip r:embed="rId28"/>
+                    <a:stretch>
+                      <a:fillRect/>
+                    </a:stretch>
+                  </pic:blipFill>
+                  <pic:spPr bwMode="auto">
+                    <a:xfrm>
+                      <a:off x="0" y="0"/>
+                      <a:ext cx="5334000" cy="3200399"/>
+                    </a:xfrm>
+                    <a:prstGeom prst="rect">
+                      <a:avLst/>
+                    </a:prstGeom>
+                    <a:noFill/>
+                    <a:ln w="9525">
+                      <a:noFill/>
+                      <a:headEnd/>
+                      <a:tailEnd/>
+                    </a:ln>
+                  </pic:spPr>
+                </pic:pic>
+              </a:graphicData>
+            </a:graphic>
+          </wp:inline>
+        </w:drawing>
+      </w:r>
+    </w:p>
+    <w:bookmarkEnd w:id="29"/>
     <w:sectPr/>
   </w:body>
 </w:document>

</xml_diff>